<commit_message>
Update pro_open_2.py, mq4_backtest_v2.py, and strategy doc
</commit_message>
<xml_diff>
--- a/Strategy_1/trading_strategy_stuart.docx
+++ b/Strategy_1/trading_strategy_stuart.docx
@@ -44,7 +44,23 @@
     </w:p>
     <w:p>
       <w:r>
-        <w:t>816-905 (opening zone)-931 (hard close if not closed by closing rule (min distance from session open price 45 points either side if up place sell if down place buy always this, trade placed opposite side of the trade).</w:t>
+        <w:t xml:space="preserve">816-905 (opening zone)-931 (hard close if not closed by closing rule (min distance from session open price 45 points either side if up place </w:t>
+      </w:r>
+      <w:proofErr w:type="gramStart"/>
+      <w:r>
+        <w:t>sell</w:t>
+      </w:r>
+      <w:proofErr w:type="gramEnd"/>
+      <w:r>
+        <w:t xml:space="preserve"> if down place </w:t>
+      </w:r>
+      <w:proofErr w:type="gramStart"/>
+      <w:r>
+        <w:t>buy</w:t>
+      </w:r>
+      <w:proofErr w:type="gramEnd"/>
+      <w:r>
+        <w:t xml:space="preserve"> always this, trade placed opposite side of the trade).</w:t>
       </w:r>
       <w:r>
         <w:t xml:space="preserve"> No other closing rule applied to this trade just hard close 931am</w:t>
@@ -72,10 +88,15 @@
         <w:t xml:space="preserve">: </w:t>
       </w:r>
       <w:r>
-        <w:t xml:space="preserve">1015-1045 </w:t>
-      </w:r>
-      <w:r>
-        <w:t xml:space="preserve"> is the zone trades can be </w:t>
+        <w:t>1015-</w:t>
+      </w:r>
+      <w:proofErr w:type="gramStart"/>
+      <w:r>
+        <w:t>1045  is</w:t>
+      </w:r>
+      <w:proofErr w:type="gramEnd"/>
+      <w:r>
+        <w:t xml:space="preserve"> the zone trades can be </w:t>
       </w:r>
       <w:proofErr w:type="spellStart"/>
       <w:r>
@@ -120,10 +141,7 @@
         <w:t>1515-1545 (70)</w:t>
       </w:r>
       <w:r>
-        <w:t xml:space="preserve"> </w:t>
-      </w:r>
-      <w:r>
-        <w:t>is the zone trade can be opened. Hard close 17:16pm if still open and not closed by any other means.</w:t>
+        <w:t xml:space="preserve"> is the zone trade can be opened. Hard close 17:16pm if still open and not closed by any other means.</w:t>
       </w:r>
     </w:p>
     <w:p>
@@ -131,10 +149,7 @@
         <w:t>1545-1648 (45)</w:t>
       </w:r>
       <w:r>
-        <w:t xml:space="preserve"> </w:t>
-      </w:r>
-      <w:r>
-        <w:t>is the zone trade can be opened. Hard close 17:16pm if still open and not closed by any other means.</w:t>
+        <w:t xml:space="preserve"> is the zone trade can be opened. Hard close 17:16pm if still open and not closed by any other means.</w:t>
       </w:r>
     </w:p>
     <w:p>
@@ -164,7 +179,15 @@
         <w:t xml:space="preserve"> </w:t>
       </w:r>
       <w:r>
-        <w:t>if price entry is to 60 move to next level at 70</w:t>
+        <w:t xml:space="preserve">if price entry is to 60 </w:t>
+      </w:r>
+      <w:proofErr w:type="gramStart"/>
+      <w:r>
+        <w:t>move</w:t>
+      </w:r>
+      <w:proofErr w:type="gramEnd"/>
+      <w:r>
+        <w:t xml:space="preserve"> to next level at 70</w:t>
       </w:r>
     </w:p>
     <w:p>
@@ -174,7 +197,23 @@
     </w:p>
     <w:p>
       <w:r>
-        <w:t xml:space="preserve">46+ points (cancel all future trades for session if none open, if a trade already open still use close logic to close. No new trades if 46+ retraction happens and no trades are open) </w:t>
+        <w:t xml:space="preserve">46+ points (cancel all future trades for session if </w:t>
+      </w:r>
+      <w:proofErr w:type="gramStart"/>
+      <w:r>
+        <w:t>none open</w:t>
+      </w:r>
+      <w:proofErr w:type="gramEnd"/>
+      <w:r>
+        <w:t xml:space="preserve">, if a trade already open still use close logic to close. No new trades if 46+ retraction </w:t>
+      </w:r>
+      <w:proofErr w:type="gramStart"/>
+      <w:r>
+        <w:t>happens</w:t>
+      </w:r>
+      <w:proofErr w:type="gramEnd"/>
+      <w:r>
+        <w:t xml:space="preserve"> and no trades are open) </w:t>
       </w:r>
     </w:p>
     <w:p/>
@@ -194,13 +233,45 @@
         <w:spacing w:line="278" w:lineRule="auto"/>
       </w:pPr>
       <w:r>
-        <w:t>This means if a trade reaches active trading zone for either session and the high/low has already exceed entry level if within 9 points of breaching the level the trade can still be placed. If breached 9.1+points then trade set for the</w:t>
+        <w:t xml:space="preserve">This means if a trade reaches active trading zone for either session </w:t>
+      </w:r>
+      <w:proofErr w:type="gramStart"/>
+      <w:r>
+        <w:t>and</w:t>
+      </w:r>
+      <w:proofErr w:type="gramEnd"/>
+      <w:r>
+        <w:t xml:space="preserve"> the high/low has already </w:t>
+      </w:r>
+      <w:proofErr w:type="gramStart"/>
+      <w:r>
+        <w:t>exceed</w:t>
+      </w:r>
+      <w:proofErr w:type="gramEnd"/>
+      <w:r>
+        <w:t xml:space="preserve"> entry level if within 9 points of breaching the level the trade can still be placed. If breached 9.1+</w:t>
+      </w:r>
+      <w:proofErr w:type="gramStart"/>
+      <w:r>
+        <w:t>points</w:t>
+      </w:r>
+      <w:proofErr w:type="gramEnd"/>
+      <w:r>
+        <w:t xml:space="preserve"> then trade set for the</w:t>
       </w:r>
       <w:r>
         <w:t xml:space="preserve"> entry</w:t>
       </w:r>
       <w:r>
-        <w:t xml:space="preserve"> next level.  When calculating this retractions must also be considered </w:t>
+        <w:t xml:space="preserve"> next level.  When calculating </w:t>
+      </w:r>
+      <w:proofErr w:type="gramStart"/>
+      <w:r>
+        <w:t>this retractions</w:t>
+      </w:r>
+      <w:proofErr w:type="gramEnd"/>
+      <w:r>
+        <w:t xml:space="preserve"> must also be considered </w:t>
       </w:r>
       <w:proofErr w:type="spellStart"/>
       <w:r>
@@ -208,7 +279,31 @@
       </w:r>
       <w:proofErr w:type="spellEnd"/>
       <w:r>
-        <w:t xml:space="preserve"> 8.16am 45 point level reached breach by 7 points in downward direction and then moved up 29 points.  Logic is breach of 45 level within tolerance by retraction as was 52 from open but retraction was 29 points so trade entry point recalculation needed. New entry point for trade is to be placed at 70 points from opening session price and have levels and closing logic for this 70 point from open session price level applied (details on this placed in </w:t>
+        <w:t xml:space="preserve"> 8.16am </w:t>
+      </w:r>
+      <w:proofErr w:type="gramStart"/>
+      <w:r>
+        <w:t>45 point</w:t>
+      </w:r>
+      <w:proofErr w:type="gramEnd"/>
+      <w:r>
+        <w:t xml:space="preserve"> level reached breach by 7 points in downward direction and then moved up 29 points.  Logic is breach of 45 level within tolerance by retraction as was 52 from open but retraction was 29 </w:t>
+      </w:r>
+      <w:proofErr w:type="gramStart"/>
+      <w:r>
+        <w:t>points</w:t>
+      </w:r>
+      <w:proofErr w:type="gramEnd"/>
+      <w:r>
+        <w:t xml:space="preserve"> so trade entry point recalculation needed. New entry point for trade is to be placed at 70 points from opening session price and have levels and closing logic for </w:t>
+      </w:r>
+      <w:proofErr w:type="gramStart"/>
+      <w:r>
+        <w:t>this 70 point</w:t>
+      </w:r>
+      <w:proofErr w:type="gramEnd"/>
+      <w:r>
+        <w:t xml:space="preserve"> from open session price level applied (details on this placed in </w:t>
       </w:r>
       <w:r>
         <w:t xml:space="preserve">entry </w:t>
@@ -220,7 +315,15 @@
         <w:t xml:space="preserve"> T</w:t>
       </w:r>
       <w:r>
-        <w:t xml:space="preserve">olerance should not be for both sides only extends to further away from entry price 16076 min +9 to 16085 NOT +/- allowing for a closer distance from session open price </w:t>
+        <w:t xml:space="preserve">olerance should not be for both sides only </w:t>
+      </w:r>
+      <w:proofErr w:type="gramStart"/>
+      <w:r>
+        <w:t>extends</w:t>
+      </w:r>
+      <w:proofErr w:type="gramEnd"/>
+      <w:r>
+        <w:t xml:space="preserve"> to further away from entry price 16076 min +9 to 16085 NOT +/- allowing for a closer distance from session open price </w:t>
       </w:r>
       <w:proofErr w:type="spellStart"/>
       <w:r>
@@ -311,7 +414,15 @@
     </w:p>
     <w:p>
       <w:r>
-        <w:t>If from 1716-8am following day market moves 200 points. No trades session 1 as too volatile. If last session 2 was on Friday then 1716 until Monday 8am cannot be 200+ move in market over weekend.</w:t>
+        <w:t xml:space="preserve">If from 1716-8am following day market moves 200 points. No trades session 1 as too volatile. If last session 2 was on </w:t>
+      </w:r>
+      <w:proofErr w:type="gramStart"/>
+      <w:r>
+        <w:t>Friday</w:t>
+      </w:r>
+      <w:proofErr w:type="gramEnd"/>
+      <w:r>
+        <w:t xml:space="preserve"> then 1716 until Monday 8am cannot be 200+ move in market over weekend.</w:t>
       </w:r>
     </w:p>
     <w:p>
@@ -333,7 +444,15 @@
     </w:p>
     <w:p>
       <w:r>
-        <w:t>Min 45 point entry either side opening session price.</w:t>
+        <w:t xml:space="preserve">Min </w:t>
+      </w:r>
+      <w:proofErr w:type="gramStart"/>
+      <w:r>
+        <w:t>45 point</w:t>
+      </w:r>
+      <w:proofErr w:type="gramEnd"/>
+      <w:r>
+        <w:t xml:space="preserve"> entry either side opening session price.</w:t>
       </w:r>
     </w:p>
     <w:p>
@@ -358,7 +477,15 @@
     </w:p>
     <w:p>
       <w:r>
-        <w:t>Trades placed in opposite direction of above description e.g. 45 below open price is place a buy trade. If 45 above place a sell trade. Always opposite direction.</w:t>
+        <w:t xml:space="preserve">Trades placed in opposite direction of above description e.g. 45 below open price is </w:t>
+      </w:r>
+      <w:proofErr w:type="gramStart"/>
+      <w:r>
+        <w:t>place</w:t>
+      </w:r>
+      <w:proofErr w:type="gramEnd"/>
+      <w:r>
+        <w:t xml:space="preserve"> a buy trade. If 45 above place a sell trade. Always opposite direction.</w:t>
       </w:r>
     </w:p>
     <w:p>
@@ -368,7 +495,15 @@
     </w:p>
     <w:p>
       <w:r>
-        <w:t>Bet size is always what is in the IG account / 800.  So trade sizes increase with wins and decrease with losses.  Always a pot of 800 points.  If not enough money for minimum bet, no trades placed.</w:t>
+        <w:t xml:space="preserve">Bet size is always what is in the IG account / 800.  </w:t>
+      </w:r>
+      <w:proofErr w:type="gramStart"/>
+      <w:r>
+        <w:t>So</w:t>
+      </w:r>
+      <w:proofErr w:type="gramEnd"/>
+      <w:r>
+        <w:t xml:space="preserve"> trade sizes increase with wins and decrease with losses.  Always a pot of 800 points.  If not enough money for minimum bet, no trades placed.</w:t>
       </w:r>
     </w:p>
     <w:p>
@@ -530,7 +665,15 @@
         </w:numPr>
       </w:pPr>
       <w:r>
-        <w:t xml:space="preserve">Confirm whether times like “45” in parentheses mean the width of the zone in minutes (e.g. 8:16–9:01 is 45 min)? : 45 is points from the open min distance from session open price for that that active trading zone. Some zones are 45 points away either side (need adjusting for </w:t>
+        <w:t>Confirm whether times like “45” in parentheses mean the width of the zone in minutes (e.g. 8:16–9:01 is 45 min)</w:t>
+      </w:r>
+      <w:proofErr w:type="gramStart"/>
+      <w:r>
+        <w:t>? :</w:t>
+      </w:r>
+      <w:proofErr w:type="gramEnd"/>
+      <w:r>
+        <w:t xml:space="preserve"> 45 is points from the open min distance from session open price for that that active trading zone. Some zones are 45 points away either side (need adjusting for </w:t>
       </w:r>
       <w:proofErr w:type="spellStart"/>
       <w:r>
@@ -538,7 +681,15 @@
       </w:r>
       <w:proofErr w:type="spellEnd"/>
       <w:r>
-        <w:t>/tolerances and retractions) Others 70 points also need to be adjusted.</w:t>
+        <w:t xml:space="preserve">/tolerances and retractions) </w:t>
+      </w:r>
+      <w:proofErr w:type="gramStart"/>
+      <w:r>
+        <w:t>Others 70</w:t>
+      </w:r>
+      <w:proofErr w:type="gramEnd"/>
+      <w:r>
+        <w:t xml:space="preserve"> points also need to be adjusted.</w:t>
       </w:r>
     </w:p>
     <w:p>
@@ -588,7 +739,15 @@
       </w:r>
       <w:proofErr w:type="spellEnd"/>
       <w:r>
-        <w:t>}? Yes use this solution of table arrays.</w:t>
+        <w:t xml:space="preserve">}? </w:t>
+      </w:r>
+      <w:proofErr w:type="gramStart"/>
+      <w:r>
+        <w:t>Yes</w:t>
+      </w:r>
+      <w:proofErr w:type="gramEnd"/>
+      <w:r>
+        <w:t xml:space="preserve"> use this solution of table arrays.</w:t>
       </w:r>
     </w:p>
     <w:p>
@@ -715,7 +874,15 @@
         </w:numPr>
       </w:pPr>
       <w:r>
-        <w:t>Level 45 → close after 0 min against (i.e. immediately on a 15 pt adverse move)? Not 0 minute, 0 balance if trades move adversely 15pts and returns to open level close the trade for 0 balance. Recalculate retraction, breach, tolerance and place next trade if opportunity occurs. This may be next level or level below that, skip a level or cancel trades for the session (see levels section).  This is the most complex piece of logic.</w:t>
+        <w:t xml:space="preserve">Level 45 → close after 0 min against (i.e. immediately on a 15 pt adverse move)? Not 0 minute, 0 balance if trades move adversely 15pts and </w:t>
+      </w:r>
+      <w:proofErr w:type="gramStart"/>
+      <w:r>
+        <w:t>returns</w:t>
+      </w:r>
+      <w:proofErr w:type="gramEnd"/>
+      <w:r>
+        <w:t xml:space="preserve"> to open level close the trade for 0 balance. Recalculate retraction, breach, tolerance and place next trade if opportunity occurs. This may be next level or level below that, skip a level or cancel trades for the session (see levels section).  This is the most complex piece of logic.</w:t>
       </w:r>
     </w:p>
     <w:p>
@@ -732,7 +899,15 @@
         <w:t>30</w:t>
       </w:r>
       <w:r>
-        <w:t xml:space="preserve"> → close after 31 min from peak? Yes close start 31</w:t>
+        <w:t xml:space="preserve"> → close after 31 min from peak? </w:t>
+      </w:r>
+      <w:proofErr w:type="gramStart"/>
+      <w:r>
+        <w:t>Yes</w:t>
+      </w:r>
+      <w:proofErr w:type="gramEnd"/>
+      <w:r>
+        <w:t xml:space="preserve"> close start 31</w:t>
       </w:r>
       <w:r>
         <w:rPr>
@@ -741,7 +916,23 @@
         <w:t>st</w:t>
       </w:r>
       <w:r>
-        <w:t xml:space="preserve"> minute from the high/low (use opposite to direction of trade.  If a buy use the low, if a sell use the high).</w:t>
+        <w:t xml:space="preserve"> minute from the high/low (use opposite to direction of trade.  If a buy </w:t>
+      </w:r>
+      <w:proofErr w:type="gramStart"/>
+      <w:r>
+        <w:t>use</w:t>
+      </w:r>
+      <w:proofErr w:type="gramEnd"/>
+      <w:r>
+        <w:t xml:space="preserve"> the low, if a sell </w:t>
+      </w:r>
+      <w:proofErr w:type="gramStart"/>
+      <w:r>
+        <w:t>use</w:t>
+      </w:r>
+      <w:proofErr w:type="gramEnd"/>
+      <w:r>
+        <w:t xml:space="preserve"> the high).</w:t>
       </w:r>
     </w:p>
     <w:p>
@@ -770,12 +961,17 @@
         <w:t xml:space="preserve">The “150 pts sweep” and “no-trade” windows (17:16–07:59, 12:31–14:29) – do you want these checked on each tick, or via an </w:t>
       </w:r>
       <w:proofErr w:type="spellStart"/>
+      <w:proofErr w:type="gramStart"/>
       <w:r>
         <w:t>OnTimer</w:t>
       </w:r>
       <w:proofErr w:type="spellEnd"/>
       <w:r>
-        <w:t>() every 1 min? Every 1 minute will be fine.</w:t>
+        <w:t>(</w:t>
+      </w:r>
+      <w:proofErr w:type="gramEnd"/>
+      <w:r>
+        <w:t>) every 1 min? Every 1 minute will be fine.</w:t>
       </w:r>
     </w:p>
     <w:p>
@@ -786,7 +982,15 @@
         </w:numPr>
       </w:pPr>
       <w:r>
-        <w:t>Volatility blocks (200 pts overnight, 150 pts midday) – shall we store the last session’s end price and compare on the first tick of the subsequent session? Yes this is a perfect solution.</w:t>
+        <w:t xml:space="preserve">Volatility blocks (200 pts overnight, 150 pts midday) – shall we store the last session’s end price and compare on the first tick of the subsequent session? </w:t>
+      </w:r>
+      <w:proofErr w:type="gramStart"/>
+      <w:r>
+        <w:t>Yes</w:t>
+      </w:r>
+      <w:proofErr w:type="gramEnd"/>
+      <w:r>
+        <w:t xml:space="preserve"> this is a perfect solution.</w:t>
       </w:r>
     </w:p>
     <w:p>
@@ -815,12 +1019,17 @@
         <w:t xml:space="preserve">One trade per session: shall we block further entries once </w:t>
       </w:r>
       <w:proofErr w:type="spellStart"/>
+      <w:proofErr w:type="gramStart"/>
       <w:r>
         <w:t>OrdersHistoryTotal</w:t>
       </w:r>
       <w:proofErr w:type="spellEnd"/>
       <w:r>
-        <w:t>() or an in-session flag indicates an entry? Yes</w:t>
+        <w:t>(</w:t>
+      </w:r>
+      <w:proofErr w:type="gramEnd"/>
+      <w:r>
+        <w:t>) or an in-session flag indicates an entry? Yes</w:t>
       </w:r>
     </w:p>
     <w:p>
@@ -909,25 +1118,25 @@
           <w:kern w:val="3"/>
           <w:lang w:eastAsia="en-US"/>
         </w:rPr>
-        <w:t xml:space="preserve"> checks for breach and tolerance level 4a if breach tolerance recalculates entry price based on breach or retraction level if no breach place trade. 5. close 45 trade if goes 15 against if not close 16th minute. 6. if 70+ entry level close start 31st minute. So if moves 15 points against on a trade below 70 points away from open </w:t>
-      </w:r>
-      <w:proofErr w:type="spellStart"/>
+        <w:t xml:space="preserve"> checks for breach and tolerance level 4a if breach tolerance recalculates entry price based on breach or retraction level if no breach place trade. 5. close 45 trade if goes 15 against if not close 16th minute. 6. if 70+ entry level close start 31st minute. </w:t>
+      </w:r>
+      <w:proofErr w:type="gramStart"/>
       <w:r>
         <w:rPr>
           <w:rFonts w:ascii="Aptos" w:eastAsia="Aptos" w:hAnsi="Aptos"/>
           <w:kern w:val="3"/>
           <w:lang w:eastAsia="en-US"/>
         </w:rPr>
-        <w:t>i.e</w:t>
-      </w:r>
-      <w:proofErr w:type="spellEnd"/>
+        <w:t>So</w:t>
+      </w:r>
+      <w:proofErr w:type="gramEnd"/>
       <w:r>
         <w:rPr>
           <w:rFonts w:ascii="Aptos" w:eastAsia="Aptos" w:hAnsi="Aptos"/>
           <w:kern w:val="3"/>
           <w:lang w:eastAsia="en-US"/>
         </w:rPr>
-        <w:t xml:space="preserve"> 45-69.9 and moves returns to open price of trade close for 0 profit/loss. If </w:t>
+        <w:t xml:space="preserve"> if moves 15 points against on a trade below 70 points away from open </w:t>
       </w:r>
       <w:proofErr w:type="spellStart"/>
       <w:r>
@@ -936,7 +1145,7 @@
           <w:kern w:val="3"/>
           <w:lang w:eastAsia="en-US"/>
         </w:rPr>
-        <w:t>doesnt</w:t>
+        <w:t>i.e</w:t>
       </w:r>
       <w:proofErr w:type="spellEnd"/>
       <w:r>
@@ -945,7 +1154,7 @@
           <w:kern w:val="3"/>
           <w:lang w:eastAsia="en-US"/>
         </w:rPr>
-        <w:t xml:space="preserve"> return to 0 close the trade with a 40 point stop loss. Every trade needs a 40 point stop loss (this is urgent amend). No trade can be opened without a 40 point stop loss (if the level stop loss it not available trade fails to open. If trade does not go 15 points against and moves </w:t>
+        <w:t xml:space="preserve"> 45-69.9 and moves returns to open price of trade close for 0 profit/loss. If </w:t>
       </w:r>
       <w:proofErr w:type="spellStart"/>
       <w:r>
@@ -954,7 +1163,7 @@
           <w:kern w:val="3"/>
           <w:lang w:eastAsia="en-US"/>
         </w:rPr>
-        <w:t>favorably</w:t>
+        <w:t>doesnt</w:t>
       </w:r>
       <w:proofErr w:type="spellEnd"/>
       <w:r>
@@ -963,25 +1172,61 @@
           <w:kern w:val="3"/>
           <w:lang w:eastAsia="en-US"/>
         </w:rPr>
-        <w:t xml:space="preserve"> close start 16th minute away from the high/low of the trade opposite direction e.g. if a buy 16th minute from low of trade and if sell 16th minute since high of the trade</w:t>
-      </w:r>
+        <w:t xml:space="preserve"> return to 0 close the trade with a 40 point stop loss. Every trade needs a 40 point stop loss (this is urgent amend). No trade can be opened without a 40 point stop loss (if the level stop loss it not available trade fails to open. If trade does not go 15 points against and moves </w:t>
+      </w:r>
+      <w:proofErr w:type="spellStart"/>
       <w:r>
         <w:rPr>
           <w:rFonts w:ascii="Aptos" w:eastAsia="Aptos" w:hAnsi="Aptos"/>
           <w:kern w:val="3"/>
           <w:lang w:eastAsia="en-US"/>
         </w:rPr>
-        <w:br/>
-        <w:t xml:space="preserve">entry trade levels should be peak opposite direction since the trade opened </w:t>
-      </w:r>
+        <w:t>favorably</w:t>
+      </w:r>
+      <w:proofErr w:type="spellEnd"/>
       <w:r>
         <w:rPr>
           <w:rFonts w:ascii="Aptos" w:eastAsia="Aptos" w:hAnsi="Aptos"/>
           <w:kern w:val="3"/>
           <w:lang w:eastAsia="en-US"/>
         </w:rPr>
+        <w:t xml:space="preserve"> close start 16th minute away from the high/low of the trade opposite direction e.g. if a buy 16th minute from low of trade and if sell 16th minute since high of the trade</w:t>
+      </w:r>
+      <w:r>
+        <w:rPr>
+          <w:rFonts w:ascii="Aptos" w:eastAsia="Aptos" w:hAnsi="Aptos"/>
+          <w:kern w:val="3"/>
+          <w:lang w:eastAsia="en-US"/>
+        </w:rPr>
+        <w:br/>
+        <w:t xml:space="preserve">entry trade levels should be peak opposite direction since the trade opened </w:t>
+      </w:r>
+      <w:r>
+        <w:rPr>
+          <w:rFonts w:ascii="Aptos" w:eastAsia="Aptos" w:hAnsi="Aptos"/>
+          <w:kern w:val="3"/>
+          <w:lang w:eastAsia="en-US"/>
+        </w:rPr>
         <w:lastRenderedPageBreak/>
-        <w:t xml:space="preserve">because the tolerance rule and retracement rules should ensure that no trade is opened in the session that has breached tolerance levels or retracted to a level that would require a new entry level calculation so the entry point should be within tolerance of the level or adjusted according to the retracement rules. can you check this logic exists? but only resets if new high low reached during the trade else uses the previous high low. 16th and 31st minute is from the opposite peak high/low of </w:t>
+        <w:t xml:space="preserve">because the tolerance rule and retracement rules should ensure that no trade is opened in the session that has breached tolerance levels or retracted to a level that would require a new entry level calculation so the entry point should be within tolerance of the level or adjusted according to the retracement rules. can you check this logic exists? but only resets if new high low reached during the trade else uses the previous high low. 16th and 31st minute </w:t>
+      </w:r>
+      <w:proofErr w:type="gramStart"/>
+      <w:r>
+        <w:rPr>
+          <w:rFonts w:ascii="Aptos" w:eastAsia="Aptos" w:hAnsi="Aptos"/>
+          <w:kern w:val="3"/>
+          <w:lang w:eastAsia="en-US"/>
+        </w:rPr>
+        <w:t>is</w:t>
+      </w:r>
+      <w:proofErr w:type="gramEnd"/>
+      <w:r>
+        <w:rPr>
+          <w:rFonts w:ascii="Aptos" w:eastAsia="Aptos" w:hAnsi="Aptos"/>
+          <w:kern w:val="3"/>
+          <w:lang w:eastAsia="en-US"/>
+        </w:rPr>
+        <w:t xml:space="preserve"> from the opposite peak high/low of </w:t>
       </w:r>
       <w:proofErr w:type="spellStart"/>
       <w:r>
@@ -1055,7 +1300,15 @@
         </w:numPr>
       </w:pPr>
       <w:r>
-        <w:t xml:space="preserve">When trade entry prices calculated and checked for tolerance breach for the level and retractions to calculate new prices the greater of the 2 should be applied. Example if a tolerance is breached and next level 70 should be entry point and this is further away from session price than the retraction calculation which results in 56 from open session price as new entry point select the price furthest away from session open price </w:t>
+        <w:t xml:space="preserve">When trade entry prices calculated and checked for tolerance breach for the level and retractions to calculate new prices the greater of the 2 should be applied. Example if a tolerance is breached and next level 70 should be entry </w:t>
+      </w:r>
+      <w:proofErr w:type="gramStart"/>
+      <w:r>
+        <w:t>point</w:t>
+      </w:r>
+      <w:proofErr w:type="gramEnd"/>
+      <w:r>
+        <w:t xml:space="preserve"> and this is further away from session price than the retraction calculation which results in 56 from open session price as new entry point select the price furthest away from session open price </w:t>
       </w:r>
       <w:proofErr w:type="spellStart"/>
       <w:r>
@@ -1063,7 +1316,15 @@
       </w:r>
       <w:proofErr w:type="spellEnd"/>
       <w:r>
-        <w:t xml:space="preserve"> 70. Also a recursive calculation is needed to ensure that no further breach of tolerance of the current level </w:t>
+        <w:t xml:space="preserve"> 70. </w:t>
+      </w:r>
+      <w:proofErr w:type="gramStart"/>
+      <w:r>
+        <w:t>Also</w:t>
+      </w:r>
+      <w:proofErr w:type="gramEnd"/>
+      <w:r>
+        <w:t xml:space="preserve"> a recursive calculation is needed to ensure that no further breach of tolerance of the current level </w:t>
       </w:r>
       <w:proofErr w:type="spellStart"/>
       <w:r>
@@ -1071,7 +1332,15 @@
       </w:r>
       <w:proofErr w:type="spellEnd"/>
       <w:r>
-        <w:t xml:space="preserve"> 70 have occurred before trade time i.e. has not been breached by tolerance of 9 points. Nor has another retraction occurred both of which would require new entry points calculated and furthest away selected.  This is recursive until no further breaches of tolerance have occurred and no other retractions need to recalculate new entry price.</w:t>
+        <w:t xml:space="preserve"> 70 have occurred before trade time i.e. has not been breached by tolerance of 9 points. Nor has another retraction occurred both of which would require new entry points calculated and furthest away selected.  This is recursive until no further breaches of tolerance have </w:t>
+      </w:r>
+      <w:proofErr w:type="gramStart"/>
+      <w:r>
+        <w:t>occurred</w:t>
+      </w:r>
+      <w:proofErr w:type="gramEnd"/>
+      <w:r>
+        <w:t xml:space="preserve"> and no other retractions need to recalculate new entry price.</w:t>
       </w:r>
     </w:p>
     <w:p>
@@ -1100,7 +1369,15 @@
         <w:pStyle w:val="NormalWeb"/>
       </w:pPr>
       <w:r>
-        <w:t xml:space="preserve">Otherwise, close after 16 minutes from the peak low (lowest price since trade open). there is an exception to this closure rule for the 816 to 931am zone. if the trade go 15 against close at 931am. </w:t>
+        <w:t xml:space="preserve">Otherwise, close after 16 minutes from the peak low (lowest price since trade open). there is an exception to this closure rule for the 816 to 931am zone. if the trade </w:t>
+      </w:r>
+      <w:proofErr w:type="gramStart"/>
+      <w:r>
+        <w:t>go</w:t>
+      </w:r>
+      <w:proofErr w:type="gramEnd"/>
+      <w:r>
+        <w:t xml:space="preserve"> 15 against close at 931am. </w:t>
       </w:r>
     </w:p>
     <w:p>
@@ -1129,20 +1406,52 @@
       </w:r>
       <w:proofErr w:type="spellEnd"/>
       <w:r>
-        <w:t xml:space="preserve"> only applies for trades opened 45-69.9 from session open price not trades opened 70-139 (last level is 130+9 tolerance.</w:t>
-      </w:r>
-    </w:p>
-    <w:p>
-      <w:pPr>
-        <w:pStyle w:val="NormalWeb"/>
-      </w:pPr>
-    </w:p>
-    <w:p>
-      <w:pPr>
-        <w:pStyle w:val="NormalWeb"/>
-      </w:pPr>
-      <w:r>
-        <w:t>only the 816-905 active trading zone close at 931am. all other active trading zones close 16th minute (from the high or low since trade opened)  for trades opened 45-69.9 from session open price and 31st minute (from the high or low since the trade opened 70-139 from session open price. also the sweep close should be 179 not one 160 as last entry is 130 from session open price plus 9 tolerance so last entry point is 139 with 40 stop loss = 179</w:t>
+        <w:t xml:space="preserve"> only applies for trades opened 45-69.9 from session open price </w:t>
+      </w:r>
+      <w:proofErr w:type="gramStart"/>
+      <w:r>
+        <w:t>not trades</w:t>
+      </w:r>
+      <w:proofErr w:type="gramEnd"/>
+      <w:r>
+        <w:t xml:space="preserve"> opened 70-139 (last level is 130+9 tolerance.</w:t>
+      </w:r>
+    </w:p>
+    <w:p>
+      <w:pPr>
+        <w:pStyle w:val="NormalWeb"/>
+      </w:pPr>
+    </w:p>
+    <w:p>
+      <w:pPr>
+        <w:pStyle w:val="NormalWeb"/>
+      </w:pPr>
+      <w:r>
+        <w:t xml:space="preserve">only the 816-905 active trading zone close at 931am. all other active trading zones close 16th minute (from the high or low since trade </w:t>
+      </w:r>
+      <w:proofErr w:type="gramStart"/>
+      <w:r>
+        <w:t>opened)  for</w:t>
+      </w:r>
+      <w:proofErr w:type="gramEnd"/>
+      <w:r>
+        <w:t xml:space="preserve"> trades opened 45-69.9 from session open price and 31st minute (from the high or low since the trade opened 70-139 from session open price. </w:t>
+      </w:r>
+      <w:proofErr w:type="gramStart"/>
+      <w:r>
+        <w:t>also</w:t>
+      </w:r>
+      <w:proofErr w:type="gramEnd"/>
+      <w:r>
+        <w:t xml:space="preserve"> the sweep close should be 179 not one 160 as last entry is 130 from session open price plus 9 </w:t>
+      </w:r>
+      <w:proofErr w:type="gramStart"/>
+      <w:r>
+        <w:t>tolerance</w:t>
+      </w:r>
+      <w:proofErr w:type="gramEnd"/>
+      <w:r>
+        <w:t xml:space="preserve"> so last entry point is 139 with 40 stop loss = 179</w:t>
       </w:r>
     </w:p>
     <w:p>
@@ -1158,10 +1467,12 @@
         <w:t xml:space="preserve">when there is a retraction prior or during </w:t>
       </w:r>
       <w:proofErr w:type="spellStart"/>
+      <w:proofErr w:type="gramStart"/>
       <w:r>
         <w:t>a</w:t>
       </w:r>
       <w:proofErr w:type="spellEnd"/>
+      <w:proofErr w:type="gramEnd"/>
       <w:r>
         <w:t xml:space="preserve"> active </w:t>
       </w:r>
@@ -1175,7 +1486,15 @@
       </w:r>
       <w:r>
         <w:lastRenderedPageBreak/>
-        <w:t xml:space="preserve">opened a new entry point is calculated if needed it also checks for tolerances and breaches of 9 point tolerances and sets next level if needed. will need to have 2 possible entry prices for breaches, assigning next level if needed and a retraction entry point price. it chooses the price </w:t>
+        <w:t xml:space="preserve">opened a new entry point is calculated if needed it also checks for tolerances and breaches of </w:t>
+      </w:r>
+      <w:proofErr w:type="gramStart"/>
+      <w:r>
+        <w:t>9 point</w:t>
+      </w:r>
+      <w:proofErr w:type="gramEnd"/>
+      <w:r>
+        <w:t xml:space="preserve"> tolerances and sets next level if needed. will need to have 2 possible entry prices for breaches, assigning next level if needed and a retraction entry point price. it chooses the price </w:t>
       </w:r>
       <w:proofErr w:type="spellStart"/>
       <w:r>
@@ -1184,6 +1503,616 @@
       <w:proofErr w:type="spellEnd"/>
       <w:r>
         <w:t xml:space="preserve"> away from session open price to make the decision and places the trade opposite direction with a 40 point stop loss and then applies the necessary closing rule once trade is running</w:t>
+      </w:r>
+    </w:p>
+    <w:p>
+      <w:pPr>
+        <w:pStyle w:val="NormalWeb"/>
+      </w:pPr>
+      <w:proofErr w:type="spellStart"/>
+      <w:r>
+        <w:t>i</w:t>
+      </w:r>
+      <w:proofErr w:type="spellEnd"/>
+      <w:r>
+        <w:t xml:space="preserve"> want to add 2 variations to the strategy but keep the </w:t>
+      </w:r>
+      <w:proofErr w:type="spellStart"/>
+      <w:r>
+        <w:t>orginal</w:t>
+      </w:r>
+      <w:proofErr w:type="spellEnd"/>
+      <w:r>
+        <w:t xml:space="preserve"> as it (these are </w:t>
+      </w:r>
+      <w:proofErr w:type="gramStart"/>
+      <w:r>
+        <w:t>adds</w:t>
+      </w:r>
+      <w:proofErr w:type="gramEnd"/>
+      <w:r>
+        <w:t xml:space="preserve"> so that will get 3 sets of results.) </w:t>
+      </w:r>
+    </w:p>
+    <w:p>
+      <w:pPr>
+        <w:pStyle w:val="NormalWeb"/>
+      </w:pPr>
+      <w:proofErr w:type="spellStart"/>
+      <w:r>
+        <w:t>i</w:t>
+      </w:r>
+      <w:proofErr w:type="spellEnd"/>
+      <w:r>
+        <w:t xml:space="preserve"> want the 3 sets results in the log files with all the </w:t>
+      </w:r>
+      <w:proofErr w:type="spellStart"/>
+      <w:r>
+        <w:t>indeividual</w:t>
+      </w:r>
+      <w:proofErr w:type="spellEnd"/>
+      <w:r>
+        <w:t xml:space="preserve"> trades complete for all 3 strategies. At the top of the log file </w:t>
+      </w:r>
+      <w:proofErr w:type="spellStart"/>
+      <w:r>
+        <w:t>i</w:t>
+      </w:r>
+      <w:proofErr w:type="spellEnd"/>
+      <w:r>
+        <w:t xml:space="preserve"> want a summary of trades by strategy by year same as shows in </w:t>
+      </w:r>
+      <w:proofErr w:type="spellStart"/>
+      <w:r>
+        <w:t>cmd</w:t>
+      </w:r>
+      <w:proofErr w:type="spellEnd"/>
+      <w:r>
+        <w:t xml:space="preserve"> line when run but for all 3 </w:t>
+      </w:r>
+      <w:proofErr w:type="spellStart"/>
+      <w:r>
+        <w:t>straegies</w:t>
+      </w:r>
+      <w:proofErr w:type="spellEnd"/>
+    </w:p>
+    <w:p>
+      <w:pPr>
+        <w:pStyle w:val="NormalWeb"/>
+      </w:pPr>
+      <w:r>
+        <w:t xml:space="preserve">1. Original w/ -15 breakeven 816 and all: This is the strategy as it is currently </w:t>
+      </w:r>
+    </w:p>
+    <w:p>
+      <w:pPr>
+        <w:pStyle w:val="NormalWeb"/>
+      </w:pPr>
+      <w:r>
+        <w:t>2. Original w/o -15 breakeven 816 and w/non816 trades: This is the strategy as it is currently but removes requirement to close the 45-69.9 trade opened in 816 zone to close if goes -15 at breakeven just run to 931am</w:t>
+      </w:r>
+    </w:p>
+    <w:p>
+      <w:pPr>
+        <w:pStyle w:val="NormalWeb"/>
+      </w:pPr>
+      <w:r>
+        <w:t>3. Original w/o -15 breakeven 816 and w/o_non816 trades: This is the strategy as it is currently but removes requirement to close the 45-69.9 trade opened in 816 zone to close if goes -15 at breakeven just run to 931am. Also removes requirement of any trade opened 45-69.9 from session open price to close at breakeven if goes 15 points against. Just close at start 16th minute.</w:t>
+      </w:r>
+    </w:p>
+    <w:p>
+      <w:pPr>
+        <w:pStyle w:val="NormalWeb"/>
+      </w:pPr>
+      <w:r>
+        <w:t xml:space="preserve">If </w:t>
+      </w:r>
+      <w:proofErr w:type="spellStart"/>
+      <w:r>
+        <w:t>i</w:t>
+      </w:r>
+      <w:proofErr w:type="spellEnd"/>
+      <w:r>
+        <w:t xml:space="preserve"> run multiyear 2000-2025 for example create a </w:t>
+      </w:r>
+      <w:proofErr w:type="spellStart"/>
+      <w:r>
+        <w:t>seperate</w:t>
+      </w:r>
+      <w:proofErr w:type="spellEnd"/>
+      <w:r>
+        <w:t xml:space="preserve"> multiyear log summarizing total pips by year and month same as what appears in </w:t>
+      </w:r>
+      <w:proofErr w:type="spellStart"/>
+      <w:r>
+        <w:t>cmd</w:t>
+      </w:r>
+      <w:proofErr w:type="spellEnd"/>
+      <w:r>
+        <w:t xml:space="preserve"> line currently. add months and total pips </w:t>
+      </w:r>
+      <w:proofErr w:type="spellStart"/>
+      <w:r>
+        <w:t>accross</w:t>
+      </w:r>
+      <w:proofErr w:type="spellEnd"/>
+      <w:r>
+        <w:t xml:space="preserve"> the range of years </w:t>
+      </w:r>
+      <w:proofErr w:type="spellStart"/>
+      <w:r>
+        <w:t>eg</w:t>
+      </w:r>
+      <w:proofErr w:type="spellEnd"/>
+      <w:r>
+        <w:t xml:space="preserve"> </w:t>
+      </w:r>
+      <w:proofErr w:type="spellStart"/>
+      <w:r>
+        <w:t>jan</w:t>
+      </w:r>
+      <w:proofErr w:type="spellEnd"/>
+      <w:r>
+        <w:t xml:space="preserve"> is 2000-2025 total pips in all </w:t>
+      </w:r>
+      <w:proofErr w:type="spellStart"/>
+      <w:r>
+        <w:t>jans</w:t>
+      </w:r>
+      <w:proofErr w:type="spellEnd"/>
+      <w:r>
+        <w:t xml:space="preserve"> cumulated. so has total for the years individually and all the months cumulated. also create this data in a well formatted excel spreadsheet </w:t>
+      </w:r>
+      <w:proofErr w:type="spellStart"/>
+      <w:r>
+        <w:t>i</w:t>
+      </w:r>
+      <w:proofErr w:type="spellEnd"/>
+      <w:r>
+        <w:t xml:space="preserve"> can open to view the results. do this for the individual log files also</w:t>
+      </w:r>
+    </w:p>
+    <w:p>
+      <w:pPr>
+        <w:pStyle w:val="NormalWeb"/>
+        <w:rPr>
+          <w:b/>
+          <w:bCs/>
+        </w:rPr>
+      </w:pPr>
+      <w:r>
+        <w:rPr>
+          <w:b/>
+          <w:bCs/>
+        </w:rPr>
+        <w:t>Overview of the Three Strategies</w:t>
+      </w:r>
+    </w:p>
+    <w:p>
+      <w:pPr>
+        <w:pStyle w:val="NormalWeb"/>
+        <w:numPr>
+          <w:ilvl w:val="0"/>
+          <w:numId w:val="3"/>
+        </w:numPr>
+      </w:pPr>
+      <w:r>
+        <w:rPr>
+          <w:b/>
+          <w:bCs/>
+        </w:rPr>
+        <w:t>Strategy #1 (Original)</w:t>
+      </w:r>
+    </w:p>
+    <w:p>
+      <w:pPr>
+        <w:pStyle w:val="NormalWeb"/>
+        <w:numPr>
+          <w:ilvl w:val="1"/>
+          <w:numId w:val="3"/>
+        </w:numPr>
+      </w:pPr>
+      <w:r>
+        <w:t xml:space="preserve">Full existing logic, including the 45–69.9 “-15 adverse =&gt; break-even” rule </w:t>
+      </w:r>
+      <w:r>
+        <w:rPr>
+          <w:b/>
+          <w:bCs/>
+        </w:rPr>
+        <w:t>in all time zones</w:t>
+      </w:r>
+      <w:r>
+        <w:t xml:space="preserve">, including the </w:t>
+      </w:r>
+      <w:r>
+        <w:rPr>
+          <w:b/>
+          <w:bCs/>
+        </w:rPr>
+        <w:t>08:16–09:05</w:t>
+      </w:r>
+      <w:r>
+        <w:t xml:space="preserve"> zone.</w:t>
+      </w:r>
+    </w:p>
+    <w:p>
+      <w:pPr>
+        <w:pStyle w:val="NormalWeb"/>
+        <w:numPr>
+          <w:ilvl w:val="0"/>
+          <w:numId w:val="3"/>
+        </w:numPr>
+      </w:pPr>
+      <w:r>
+        <w:rPr>
+          <w:b/>
+          <w:bCs/>
+        </w:rPr>
+        <w:t>Strategy #2 (No -15 B/E for 08:16 zone)</w:t>
+      </w:r>
+    </w:p>
+    <w:p>
+      <w:pPr>
+        <w:pStyle w:val="NormalWeb"/>
+        <w:numPr>
+          <w:ilvl w:val="1"/>
+          <w:numId w:val="3"/>
+        </w:numPr>
+      </w:pPr>
+      <w:r>
+        <w:t xml:space="preserve">Identical to Strategy #1 </w:t>
+      </w:r>
+      <w:r>
+        <w:rPr>
+          <w:b/>
+          <w:bCs/>
+        </w:rPr>
+        <w:t>except</w:t>
+      </w:r>
+      <w:r>
+        <w:t xml:space="preserve"> the earliest zone (08:16–09:05) does </w:t>
+      </w:r>
+      <w:r>
+        <w:rPr>
+          <w:b/>
+          <w:bCs/>
+        </w:rPr>
+        <w:t>not</w:t>
+      </w:r>
+      <w:r>
+        <w:t xml:space="preserve"> close at break-even if it goes 15 points adverse.</w:t>
+      </w:r>
+    </w:p>
+    <w:p>
+      <w:pPr>
+        <w:pStyle w:val="NormalWeb"/>
+        <w:numPr>
+          <w:ilvl w:val="1"/>
+          <w:numId w:val="3"/>
+        </w:numPr>
+      </w:pPr>
+      <w:r>
+        <w:t>The other zones still do the 45–69.9 break-even if the trade returns to near entry after being 15 points adverse.</w:t>
+      </w:r>
+    </w:p>
+    <w:p>
+      <w:pPr>
+        <w:pStyle w:val="NormalWeb"/>
+        <w:numPr>
+          <w:ilvl w:val="0"/>
+          <w:numId w:val="3"/>
+        </w:numPr>
+      </w:pPr>
+      <w:r>
+        <w:rPr>
+          <w:b/>
+          <w:bCs/>
+        </w:rPr>
+        <w:t xml:space="preserve">Strategy #3 (No -15 B/E for 08:16 zone, and no -15 B/E for </w:t>
+      </w:r>
+      <w:r>
+        <w:rPr>
+          <w:b/>
+          <w:bCs/>
+          <w:i/>
+          <w:iCs/>
+        </w:rPr>
+        <w:t>any</w:t>
+      </w:r>
+      <w:r>
+        <w:rPr>
+          <w:b/>
+          <w:bCs/>
+        </w:rPr>
+        <w:t xml:space="preserve"> 45–69.9)</w:t>
+      </w:r>
+    </w:p>
+    <w:p>
+      <w:pPr>
+        <w:pStyle w:val="NormalWeb"/>
+        <w:numPr>
+          <w:ilvl w:val="1"/>
+          <w:numId w:val="3"/>
+        </w:numPr>
+      </w:pPr>
+      <w:r>
+        <w:t xml:space="preserve">Same as Strategy #1, except </w:t>
+      </w:r>
+      <w:r>
+        <w:rPr>
+          <w:b/>
+          <w:bCs/>
+        </w:rPr>
+        <w:t>none</w:t>
+      </w:r>
+      <w:r>
+        <w:t xml:space="preserve"> of the 45–69.9 trades anywhere use the 15‐adverse break‐even rule.</w:t>
+      </w:r>
+    </w:p>
+    <w:p>
+      <w:pPr>
+        <w:pStyle w:val="NormalWeb"/>
+        <w:numPr>
+          <w:ilvl w:val="1"/>
+          <w:numId w:val="3"/>
+        </w:numPr>
+      </w:pPr>
+      <w:r>
+        <w:t>They simply close at the 16th minute from the last beneficial peak (or forced close, or SL).</w:t>
+      </w:r>
+    </w:p>
+    <w:p>
+      <w:pPr>
+        <w:pStyle w:val="NormalWeb"/>
+      </w:pPr>
+      <w:r>
+        <w:t xml:space="preserve">You can run </w:t>
+      </w:r>
+      <w:r>
+        <w:rPr>
+          <w:b/>
+          <w:bCs/>
+        </w:rPr>
+        <w:t>one</w:t>
+      </w:r>
+      <w:r>
+        <w:t xml:space="preserve"> pass over the CSV data, evaluating all three strategies in parallel. Each trade outcome is stored under the strategy that created it.</w:t>
+      </w:r>
+    </w:p>
+    <w:p>
+      <w:pPr>
+        <w:pStyle w:val="NormalWeb"/>
+      </w:pPr>
+      <w:r>
+        <w:pict w14:anchorId="38F9CD04">
+          <v:rect id="_x0000_i1031" style="width:0;height:1.5pt" o:hralign="center" o:hrstd="t" o:hr="t" fillcolor="#a0a0a0" stroked="f"/>
+        </w:pict>
+      </w:r>
+    </w:p>
+    <w:p>
+      <w:pPr>
+        <w:pStyle w:val="NormalWeb"/>
+        <w:rPr>
+          <w:b/>
+          <w:bCs/>
+        </w:rPr>
+      </w:pPr>
+      <w:r>
+        <w:rPr>
+          <w:b/>
+          <w:bCs/>
+        </w:rPr>
+        <w:t>Summary &amp; Logging Requirements</w:t>
+      </w:r>
+    </w:p>
+    <w:p>
+      <w:pPr>
+        <w:pStyle w:val="NormalWeb"/>
+        <w:numPr>
+          <w:ilvl w:val="0"/>
+          <w:numId w:val="4"/>
+        </w:numPr>
+      </w:pPr>
+      <w:r>
+        <w:rPr>
+          <w:b/>
+          <w:bCs/>
+        </w:rPr>
+        <w:lastRenderedPageBreak/>
+        <w:t>Single log file</w:t>
+      </w:r>
+      <w:r>
+        <w:t xml:space="preserve"> that contains:</w:t>
+      </w:r>
+    </w:p>
+    <w:p>
+      <w:pPr>
+        <w:pStyle w:val="NormalWeb"/>
+        <w:numPr>
+          <w:ilvl w:val="1"/>
+          <w:numId w:val="4"/>
+        </w:numPr>
+      </w:pPr>
+      <w:r>
+        <w:rPr>
+          <w:b/>
+          <w:bCs/>
+        </w:rPr>
+        <w:t>Top-of-File Summaries</w:t>
+      </w:r>
+      <w:r>
+        <w:t xml:space="preserve">: Totals by year (and if multi-year, also a month breakdown) for </w:t>
+      </w:r>
+      <w:r>
+        <w:rPr>
+          <w:b/>
+          <w:bCs/>
+        </w:rPr>
+        <w:t>each</w:t>
+      </w:r>
+      <w:r>
+        <w:t xml:space="preserve"> strategy.</w:t>
+      </w:r>
+    </w:p>
+    <w:p>
+      <w:pPr>
+        <w:pStyle w:val="NormalWeb"/>
+        <w:numPr>
+          <w:ilvl w:val="1"/>
+          <w:numId w:val="4"/>
+        </w:numPr>
+      </w:pPr>
+      <w:r>
+        <w:rPr>
+          <w:b/>
+          <w:bCs/>
+        </w:rPr>
+        <w:t>All trades</w:t>
+      </w:r>
+      <w:r>
+        <w:t xml:space="preserve"> listed for all three strategies.</w:t>
+      </w:r>
+    </w:p>
+    <w:p>
+      <w:pPr>
+        <w:pStyle w:val="NormalWeb"/>
+        <w:numPr>
+          <w:ilvl w:val="0"/>
+          <w:numId w:val="4"/>
+        </w:numPr>
+      </w:pPr>
+      <w:r>
+        <w:rPr>
+          <w:b/>
+          <w:bCs/>
+        </w:rPr>
+        <w:t>If multi-year</w:t>
+      </w:r>
+      <w:r>
+        <w:t xml:space="preserve"> (e.g., --</w:t>
+      </w:r>
+      <w:proofErr w:type="spellStart"/>
+      <w:r>
+        <w:t>year_range</w:t>
+      </w:r>
+      <w:proofErr w:type="spellEnd"/>
+      <w:r>
+        <w:t xml:space="preserve"> 2000-2025), the script also:</w:t>
+      </w:r>
+    </w:p>
+    <w:p>
+      <w:pPr>
+        <w:pStyle w:val="NormalWeb"/>
+        <w:numPr>
+          <w:ilvl w:val="1"/>
+          <w:numId w:val="5"/>
+        </w:numPr>
+      </w:pPr>
+      <w:r>
+        <w:t xml:space="preserve">Writes a </w:t>
+      </w:r>
+      <w:r>
+        <w:rPr>
+          <w:b/>
+          <w:bCs/>
+        </w:rPr>
+        <w:t>separate summary</w:t>
+      </w:r>
+      <w:r>
+        <w:t xml:space="preserve"> that includes monthly aggregated pips across the entire range (e.g., all </w:t>
+      </w:r>
+      <w:proofErr w:type="spellStart"/>
+      <w:r>
+        <w:t>Januaries</w:t>
+      </w:r>
+      <w:proofErr w:type="spellEnd"/>
+      <w:r>
+        <w:t xml:space="preserve"> combined, all </w:t>
+      </w:r>
+      <w:proofErr w:type="spellStart"/>
+      <w:r>
+        <w:t>Februaries</w:t>
+      </w:r>
+      <w:proofErr w:type="spellEnd"/>
+      <w:r>
+        <w:t>, etc.).</w:t>
+      </w:r>
+    </w:p>
+    <w:p>
+      <w:pPr>
+        <w:pStyle w:val="NormalWeb"/>
+        <w:numPr>
+          <w:ilvl w:val="1"/>
+          <w:numId w:val="5"/>
+        </w:numPr>
+      </w:pPr>
+      <w:r>
+        <w:t xml:space="preserve">Generates an </w:t>
+      </w:r>
+      <w:r>
+        <w:rPr>
+          <w:b/>
+          <w:bCs/>
+        </w:rPr>
+        <w:t>Excel spreadsheet</w:t>
+      </w:r>
+      <w:r>
+        <w:t xml:space="preserve"> (e.g., “results.xlsx”) with the same aggregated data by strategy, year, and month.</w:t>
+      </w:r>
+    </w:p>
+    <w:p>
+      <w:pPr>
+        <w:pStyle w:val="NormalWeb"/>
+      </w:pPr>
+      <w:r>
+        <w:t xml:space="preserve">need to add 4th strategy No15BE_AfterEarliestZone this </w:t>
+      </w:r>
+      <w:proofErr w:type="gramStart"/>
+      <w:r>
+        <w:t>is can have</w:t>
+      </w:r>
+      <w:proofErr w:type="gramEnd"/>
+      <w:r>
+        <w:t xml:space="preserve"> close for 0 if goes -15 and back to 0 in 816 zone only but not in any zone after 45-69.9 trades all close start 16th minute after 815am zone. for all </w:t>
+      </w:r>
+      <w:proofErr w:type="spellStart"/>
+      <w:r>
+        <w:t>staregies</w:t>
+      </w:r>
+      <w:proofErr w:type="spellEnd"/>
+      <w:r>
+        <w:t xml:space="preserve"> if closes breakeven can reopen new trade at new calculated entry price.  all other aspects of </w:t>
+      </w:r>
+      <w:proofErr w:type="spellStart"/>
+      <w:r>
+        <w:t>staegy</w:t>
+      </w:r>
+      <w:proofErr w:type="spellEnd"/>
+      <w:r>
+        <w:t xml:space="preserve"> same as other 3 for this 4th strategy</w:t>
+      </w:r>
+      <w:r>
+        <w:t xml:space="preserve">. </w:t>
+      </w:r>
+      <w:r>
+        <w:t xml:space="preserve">but once closed can open new trade if new entry </w:t>
+      </w:r>
+      <w:proofErr w:type="spellStart"/>
+      <w:r>
+        <w:t>prce</w:t>
+      </w:r>
+      <w:proofErr w:type="spellEnd"/>
+      <w:r>
+        <w:t xml:space="preserve"> </w:t>
+      </w:r>
+      <w:proofErr w:type="spellStart"/>
+      <w:r>
+        <w:t>caluclation</w:t>
+      </w:r>
+      <w:proofErr w:type="spellEnd"/>
+      <w:r>
+        <w:t xml:space="preserve"> is reached? this is whenever closed for 0 this applies. is one trade per session at a time not one and done</w:t>
       </w:r>
     </w:p>
     <w:p>
@@ -1374,6 +2303,268 @@
     </w:lvl>
   </w:abstractNum>
   <w:abstractNum w:abstractNumId="1" w15:restartNumberingAfterBreak="0">
+    <w:nsid w:val="3DA77484"/>
+    <w:multiLevelType w:val="multilevel"/>
+    <w:tmpl w:val="56A693FC"/>
+    <w:lvl w:ilvl="0">
+      <w:start w:val="1"/>
+      <w:numFmt w:val="decimal"/>
+      <w:lvlText w:val="%1."/>
+      <w:lvlJc w:val="left"/>
+      <w:pPr>
+        <w:tabs>
+          <w:tab w:val="num" w:pos="720"/>
+        </w:tabs>
+        <w:ind w:left="720" w:hanging="360"/>
+      </w:pPr>
+    </w:lvl>
+    <w:lvl w:ilvl="1">
+      <w:start w:val="1"/>
+      <w:numFmt w:val="bullet"/>
+      <w:lvlText w:val="o"/>
+      <w:lvlJc w:val="left"/>
+      <w:pPr>
+        <w:tabs>
+          <w:tab w:val="num" w:pos="1440"/>
+        </w:tabs>
+        <w:ind w:left="1440" w:hanging="360"/>
+      </w:pPr>
+      <w:rPr>
+        <w:rFonts w:ascii="Courier New" w:hAnsi="Courier New" w:hint="default"/>
+        <w:sz w:val="20"/>
+      </w:rPr>
+    </w:lvl>
+    <w:lvl w:ilvl="2" w:tentative="1">
+      <w:start w:val="1"/>
+      <w:numFmt w:val="decimal"/>
+      <w:lvlText w:val="%3."/>
+      <w:lvlJc w:val="left"/>
+      <w:pPr>
+        <w:tabs>
+          <w:tab w:val="num" w:pos="2160"/>
+        </w:tabs>
+        <w:ind w:left="2160" w:hanging="360"/>
+      </w:pPr>
+    </w:lvl>
+    <w:lvl w:ilvl="3" w:tentative="1">
+      <w:start w:val="1"/>
+      <w:numFmt w:val="decimal"/>
+      <w:lvlText w:val="%4."/>
+      <w:lvlJc w:val="left"/>
+      <w:pPr>
+        <w:tabs>
+          <w:tab w:val="num" w:pos="2880"/>
+        </w:tabs>
+        <w:ind w:left="2880" w:hanging="360"/>
+      </w:pPr>
+    </w:lvl>
+    <w:lvl w:ilvl="4" w:tentative="1">
+      <w:start w:val="1"/>
+      <w:numFmt w:val="decimal"/>
+      <w:lvlText w:val="%5."/>
+      <w:lvlJc w:val="left"/>
+      <w:pPr>
+        <w:tabs>
+          <w:tab w:val="num" w:pos="3600"/>
+        </w:tabs>
+        <w:ind w:left="3600" w:hanging="360"/>
+      </w:pPr>
+    </w:lvl>
+    <w:lvl w:ilvl="5" w:tentative="1">
+      <w:start w:val="1"/>
+      <w:numFmt w:val="decimal"/>
+      <w:lvlText w:val="%6."/>
+      <w:lvlJc w:val="left"/>
+      <w:pPr>
+        <w:tabs>
+          <w:tab w:val="num" w:pos="4320"/>
+        </w:tabs>
+        <w:ind w:left="4320" w:hanging="360"/>
+      </w:pPr>
+    </w:lvl>
+    <w:lvl w:ilvl="6" w:tentative="1">
+      <w:start w:val="1"/>
+      <w:numFmt w:val="decimal"/>
+      <w:lvlText w:val="%7."/>
+      <w:lvlJc w:val="left"/>
+      <w:pPr>
+        <w:tabs>
+          <w:tab w:val="num" w:pos="5040"/>
+        </w:tabs>
+        <w:ind w:left="5040" w:hanging="360"/>
+      </w:pPr>
+    </w:lvl>
+    <w:lvl w:ilvl="7" w:tentative="1">
+      <w:start w:val="1"/>
+      <w:numFmt w:val="decimal"/>
+      <w:lvlText w:val="%8."/>
+      <w:lvlJc w:val="left"/>
+      <w:pPr>
+        <w:tabs>
+          <w:tab w:val="num" w:pos="5760"/>
+        </w:tabs>
+        <w:ind w:left="5760" w:hanging="360"/>
+      </w:pPr>
+    </w:lvl>
+    <w:lvl w:ilvl="8" w:tentative="1">
+      <w:start w:val="1"/>
+      <w:numFmt w:val="decimal"/>
+      <w:lvlText w:val="%9."/>
+      <w:lvlJc w:val="left"/>
+      <w:pPr>
+        <w:tabs>
+          <w:tab w:val="num" w:pos="6480"/>
+        </w:tabs>
+        <w:ind w:left="6480" w:hanging="360"/>
+      </w:pPr>
+    </w:lvl>
+  </w:abstractNum>
+  <w:abstractNum w:abstractNumId="2" w15:restartNumberingAfterBreak="0">
+    <w:nsid w:val="453E1327"/>
+    <w:multiLevelType w:val="multilevel"/>
+    <w:tmpl w:val="F9D4F03C"/>
+    <w:lvl w:ilvl="0">
+      <w:start w:val="1"/>
+      <w:numFmt w:val="bullet"/>
+      <w:lvlText w:val=""/>
+      <w:lvlJc w:val="left"/>
+      <w:pPr>
+        <w:tabs>
+          <w:tab w:val="num" w:pos="720"/>
+        </w:tabs>
+        <w:ind w:left="720" w:hanging="360"/>
+      </w:pPr>
+      <w:rPr>
+        <w:rFonts w:ascii="Symbol" w:hAnsi="Symbol" w:hint="default"/>
+        <w:sz w:val="20"/>
+      </w:rPr>
+    </w:lvl>
+    <w:lvl w:ilvl="1">
+      <w:start w:val="1"/>
+      <w:numFmt w:val="decimal"/>
+      <w:lvlText w:val="%2."/>
+      <w:lvlJc w:val="left"/>
+      <w:pPr>
+        <w:tabs>
+          <w:tab w:val="num" w:pos="1440"/>
+        </w:tabs>
+        <w:ind w:left="1440" w:hanging="360"/>
+      </w:pPr>
+    </w:lvl>
+    <w:lvl w:ilvl="2" w:tentative="1">
+      <w:start w:val="1"/>
+      <w:numFmt w:val="bullet"/>
+      <w:lvlText w:val=""/>
+      <w:lvlJc w:val="left"/>
+      <w:pPr>
+        <w:tabs>
+          <w:tab w:val="num" w:pos="2160"/>
+        </w:tabs>
+        <w:ind w:left="2160" w:hanging="360"/>
+      </w:pPr>
+      <w:rPr>
+        <w:rFonts w:ascii="Wingdings" w:hAnsi="Wingdings" w:hint="default"/>
+        <w:sz w:val="20"/>
+      </w:rPr>
+    </w:lvl>
+    <w:lvl w:ilvl="3" w:tentative="1">
+      <w:start w:val="1"/>
+      <w:numFmt w:val="bullet"/>
+      <w:lvlText w:val=""/>
+      <w:lvlJc w:val="left"/>
+      <w:pPr>
+        <w:tabs>
+          <w:tab w:val="num" w:pos="2880"/>
+        </w:tabs>
+        <w:ind w:left="2880" w:hanging="360"/>
+      </w:pPr>
+      <w:rPr>
+        <w:rFonts w:ascii="Wingdings" w:hAnsi="Wingdings" w:hint="default"/>
+        <w:sz w:val="20"/>
+      </w:rPr>
+    </w:lvl>
+    <w:lvl w:ilvl="4" w:tentative="1">
+      <w:start w:val="1"/>
+      <w:numFmt w:val="bullet"/>
+      <w:lvlText w:val=""/>
+      <w:lvlJc w:val="left"/>
+      <w:pPr>
+        <w:tabs>
+          <w:tab w:val="num" w:pos="3600"/>
+        </w:tabs>
+        <w:ind w:left="3600" w:hanging="360"/>
+      </w:pPr>
+      <w:rPr>
+        <w:rFonts w:ascii="Wingdings" w:hAnsi="Wingdings" w:hint="default"/>
+        <w:sz w:val="20"/>
+      </w:rPr>
+    </w:lvl>
+    <w:lvl w:ilvl="5" w:tentative="1">
+      <w:start w:val="1"/>
+      <w:numFmt w:val="bullet"/>
+      <w:lvlText w:val=""/>
+      <w:lvlJc w:val="left"/>
+      <w:pPr>
+        <w:tabs>
+          <w:tab w:val="num" w:pos="4320"/>
+        </w:tabs>
+        <w:ind w:left="4320" w:hanging="360"/>
+      </w:pPr>
+      <w:rPr>
+        <w:rFonts w:ascii="Wingdings" w:hAnsi="Wingdings" w:hint="default"/>
+        <w:sz w:val="20"/>
+      </w:rPr>
+    </w:lvl>
+    <w:lvl w:ilvl="6" w:tentative="1">
+      <w:start w:val="1"/>
+      <w:numFmt w:val="bullet"/>
+      <w:lvlText w:val=""/>
+      <w:lvlJc w:val="left"/>
+      <w:pPr>
+        <w:tabs>
+          <w:tab w:val="num" w:pos="5040"/>
+        </w:tabs>
+        <w:ind w:left="5040" w:hanging="360"/>
+      </w:pPr>
+      <w:rPr>
+        <w:rFonts w:ascii="Wingdings" w:hAnsi="Wingdings" w:hint="default"/>
+        <w:sz w:val="20"/>
+      </w:rPr>
+    </w:lvl>
+    <w:lvl w:ilvl="7" w:tentative="1">
+      <w:start w:val="1"/>
+      <w:numFmt w:val="bullet"/>
+      <w:lvlText w:val=""/>
+      <w:lvlJc w:val="left"/>
+      <w:pPr>
+        <w:tabs>
+          <w:tab w:val="num" w:pos="5760"/>
+        </w:tabs>
+        <w:ind w:left="5760" w:hanging="360"/>
+      </w:pPr>
+      <w:rPr>
+        <w:rFonts w:ascii="Wingdings" w:hAnsi="Wingdings" w:hint="default"/>
+        <w:sz w:val="20"/>
+      </w:rPr>
+    </w:lvl>
+    <w:lvl w:ilvl="8" w:tentative="1">
+      <w:start w:val="1"/>
+      <w:numFmt w:val="bullet"/>
+      <w:lvlText w:val=""/>
+      <w:lvlJc w:val="left"/>
+      <w:pPr>
+        <w:tabs>
+          <w:tab w:val="num" w:pos="6480"/>
+        </w:tabs>
+        <w:ind w:left="6480" w:hanging="360"/>
+      </w:pPr>
+      <w:rPr>
+        <w:rFonts w:ascii="Wingdings" w:hAnsi="Wingdings" w:hint="default"/>
+        <w:sz w:val="20"/>
+      </w:rPr>
+    </w:lvl>
+  </w:abstractNum>
+  <w:abstractNum w:abstractNumId="3" w15:restartNumberingAfterBreak="0">
     <w:nsid w:val="580C12E4"/>
     <w:multiLevelType w:val="multilevel"/>
     <w:tmpl w:val="BC70CD3A"/>
@@ -1526,7 +2717,33 @@
     <w:abstractNumId w:val="0"/>
   </w:num>
   <w:num w:numId="2" w16cid:durableId="1643121105">
+    <w:abstractNumId w:val="3"/>
+  </w:num>
+  <w:num w:numId="3" w16cid:durableId="1778405766">
     <w:abstractNumId w:val="1"/>
+  </w:num>
+  <w:num w:numId="4" w16cid:durableId="1523588144">
+    <w:abstractNumId w:val="2"/>
+  </w:num>
+  <w:num w:numId="5" w16cid:durableId="1753356179">
+    <w:abstractNumId w:val="2"/>
+    <w:lvlOverride w:ilvl="1">
+      <w:lvl w:ilvl="1">
+        <w:numFmt w:val="bullet"/>
+        <w:lvlText w:val="o"/>
+        <w:lvlJc w:val="left"/>
+        <w:pPr>
+          <w:tabs>
+            <w:tab w:val="num" w:pos="1440"/>
+          </w:tabs>
+          <w:ind w:left="1440" w:hanging="360"/>
+        </w:pPr>
+        <w:rPr>
+          <w:rFonts w:ascii="Courier New" w:hAnsi="Courier New" w:hint="default"/>
+          <w:sz w:val="20"/>
+        </w:rPr>
+      </w:lvl>
+    </w:lvlOverride>
   </w:num>
 </w:numbering>
 </file>

</xml_diff>